<commit_message>
Se crea branch tareas, se agrega mapa mental 3 y el 2 y el 1 se agregan al branch tareas
</commit_message>
<xml_diff>
--- a/TAREAS/mapaMentalDos.docx
+++ b/TAREAS/mapaMentalDos.docx
@@ -1354,7 +1354,33 @@
                                 <w:sz w:val="20"/>
                                 <w:szCs w:val="20"/>
                               </w:rPr>
-                              <w:t xml:space="preserve">Los métodos deben tener nombres de verbo.  </w:t>
+                              <w:t>Los métod</w:t>
+                            </w:r>
+                            <w:r>
+                              <w:rPr>
+                                <w:rFonts w:ascii="Trebuchet MS" w:hAnsi="Trebuchet MS"/>
+                                <w:sz w:val="20"/>
+                                <w:szCs w:val="20"/>
+                              </w:rPr>
+                              <w:t xml:space="preserve">os deben tener nombres de </w:t>
+                            </w:r>
+                            <w:r>
+                              <w:rPr>
+                                <w:rFonts w:ascii="Trebuchet MS" w:hAnsi="Trebuchet MS"/>
+                                <w:sz w:val="20"/>
+                                <w:szCs w:val="20"/>
+                              </w:rPr>
+                              <w:t>verbo.</w:t>
+                            </w:r>
+                            <w:bookmarkStart w:id="0" w:name="_GoBack"/>
+                            <w:bookmarkEnd w:id="0"/>
+                            <w:r>
+                              <w:rPr>
+                                <w:rFonts w:ascii="Trebuchet MS" w:hAnsi="Trebuchet MS"/>
+                                <w:sz w:val="20"/>
+                                <w:szCs w:val="20"/>
+                              </w:rPr>
+                              <w:t xml:space="preserve">  </w:t>
                             </w:r>
                           </w:p>
                         </w:txbxContent>
@@ -1376,7 +1402,11 @@
           </mc:Choice>
           <mc:Fallback>
             <w:pict>
-              <v:shape w14:anchorId="0CFD937E" id="_x0000_s1030" type="#_x0000_t202" style="position:absolute;margin-left:61.5pt;margin-top:25.2pt;width:105.75pt;height:45.75pt;z-index:251725824;visibility:visible;mso-wrap-style:square;mso-width-percent:0;mso-height-percent:0;mso-wrap-distance-left:9pt;mso-wrap-distance-top:3.6pt;mso-wrap-distance-right:9pt;mso-wrap-distance-bottom:3.6pt;mso-position-horizontal:absolute;mso-position-horizontal-relative:page;mso-position-vertical:absolute;mso-position-vertical-relative:text;mso-width-percent:0;mso-height-percent:0;mso-width-relative:margin;mso-height-relative:margin;v-text-anchor:top" o:gfxdata="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" stroked="f">
+              <v:shapetype w14:anchorId="0CFD937E" id="_x0000_t202" coordsize="21600,21600" o:spt="202" path="m,l,21600r21600,l21600,xe">
+                <v:stroke joinstyle="miter"/>
+                <v:path gradientshapeok="t" o:connecttype="rect"/>
+              </v:shapetype>
+              <v:shape id="_x0000_s1030" type="#_x0000_t202" style="position:absolute;margin-left:61.5pt;margin-top:25.2pt;width:105.75pt;height:45.75pt;z-index:251725824;visibility:visible;mso-wrap-style:square;mso-width-percent:0;mso-height-percent:0;mso-wrap-distance-left:9pt;mso-wrap-distance-top:3.6pt;mso-wrap-distance-right:9pt;mso-wrap-distance-bottom:3.6pt;mso-position-horizontal:absolute;mso-position-horizontal-relative:page;mso-position-vertical:absolute;mso-position-vertical-relative:text;mso-width-percent:0;mso-height-percent:0;mso-width-relative:margin;mso-height-relative:margin;v-text-anchor:top" o:gfxdata="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" stroked="f">
                 <v:textbox>
                   <w:txbxContent>
                     <w:p>
@@ -1394,7 +1424,7 @@
                           <w:sz w:val="20"/>
                           <w:szCs w:val="20"/>
                         </w:rPr>
-                        <w:t xml:space="preserve">Los métodos deben tener nombres de verbo. </w:t>
+                        <w:t>Los métod</w:t>
                       </w:r>
                       <w:r>
                         <w:rPr>
@@ -1402,7 +1432,25 @@
                           <w:sz w:val="20"/>
                           <w:szCs w:val="20"/>
                         </w:rPr>
-                        <w:t xml:space="preserve"> </w:t>
+                        <w:t xml:space="preserve">os deben tener nombres de </w:t>
+                      </w:r>
+                      <w:r>
+                        <w:rPr>
+                          <w:rFonts w:ascii="Trebuchet MS" w:hAnsi="Trebuchet MS"/>
+                          <w:sz w:val="20"/>
+                          <w:szCs w:val="20"/>
+                        </w:rPr>
+                        <w:t>verbo.</w:t>
+                      </w:r>
+                      <w:bookmarkStart w:id="1" w:name="_GoBack"/>
+                      <w:bookmarkEnd w:id="1"/>
+                      <w:r>
+                        <w:rPr>
+                          <w:rFonts w:ascii="Trebuchet MS" w:hAnsi="Trebuchet MS"/>
+                          <w:sz w:val="20"/>
+                          <w:szCs w:val="20"/>
+                        </w:rPr>
+                        <w:t xml:space="preserve">  </w:t>
                       </w:r>
                     </w:p>
                   </w:txbxContent>
@@ -3508,8 +3556,6 @@
                               </w:rPr>
                               <w:t>clases</w:t>
                             </w:r>
-                            <w:bookmarkStart w:id="0" w:name="_GoBack"/>
-                            <w:bookmarkEnd w:id="0"/>
                           </w:p>
                         </w:txbxContent>
                       </wps:txbx>

</xml_diff>